<commit_message>
Update Nicholas Saylor - Resume.docx
</commit_message>
<xml_diff>
--- a/Nicholas Saylor - Resume.docx
+++ b/Nicholas Saylor - Resume.docx
@@ -4,7 +4,7 @@
   <w:body>
     <w:p>
       <w:pPr>
-        <w:pStyle w:val="Normal1"/>
+        <w:pStyle w:val="LOnormal"/>
         <w:jc w:val="center"/>
         <w:rPr>
           <w:rFonts w:ascii="Times New Roman" w:hAnsi="Times New Roman" w:eastAsia="Times New Roman" w:cs="Times New Roman"/>
@@ -26,7 +26,7 @@
     </w:p>
     <w:p>
       <w:pPr>
-        <w:pStyle w:val="Normal1"/>
+        <w:pStyle w:val="LOnormal"/>
         <w:ind w:left="0" w:hanging="0"/>
         <w:rPr>
           <w:rFonts w:ascii="Times New Roman" w:hAnsi="Times New Roman" w:eastAsia="Times New Roman" w:cs="Times New Roman"/>
@@ -65,7 +65,7 @@
     </w:p>
     <w:p>
       <w:pPr>
-        <w:pStyle w:val="Normal1"/>
+        <w:pStyle w:val="LOnormal"/>
         <w:rPr>
           <w:rFonts w:ascii="Times New Roman" w:hAnsi="Times New Roman" w:eastAsia="Times New Roman" w:cs="Times New Roman"/>
           <w:sz w:val="24"/>
@@ -112,7 +112,7 @@
     </w:p>
     <w:p>
       <w:pPr>
-        <w:pStyle w:val="Normal1"/>
+        <w:pStyle w:val="LOnormal"/>
         <w:rPr>
           <w:rFonts w:ascii="Times New Roman" w:hAnsi="Times New Roman" w:eastAsia="Times New Roman" w:cs="Times New Roman"/>
           <w:sz w:val="28"/>
@@ -130,7 +130,7 @@
     </w:p>
     <w:p>
       <w:pPr>
-        <w:pStyle w:val="Normal1"/>
+        <w:pStyle w:val="LOnormal"/>
         <w:rPr>
           <w:rFonts w:ascii="Times New Roman" w:hAnsi="Times New Roman" w:eastAsia="Times New Roman" w:cs="Times New Roman"/>
           <w:sz w:val="28"/>
@@ -143,21 +143,17 @@
           <mc:Choice Requires="wps">
             <w:drawing>
               <wp:inline distT="0" distB="0" distL="0" distR="0">
-                <wp:extent cx="6858635" cy="19685"/>
+                <wp:extent cx="6859270" cy="20320"/>
                 <wp:effectExtent l="0" t="0" r="0" b="0"/>
-                <wp:docPr id="1" name=""/>
+                <wp:docPr id="1" name="Shape1"/>
                 <a:graphic xmlns:a="http://schemas.openxmlformats.org/drawingml/2006/main">
                   <a:graphicData uri="http://schemas.microsoft.com/office/word/2010/wordprocessingShape">
                     <wps:wsp>
                       <wps:cNvSpPr/>
-                      <wps:nvSpPr>
-                        <wps:cNvPr id="0" name=""/>
-                        <wps:cNvSpPr/>
-                      </wps:nvSpPr>
                       <wps:spPr>
                         <a:xfrm>
                           <a:off x="0" y="0"/>
-                          <a:ext cx="6858000" cy="19080"/>
+                          <a:ext cx="6858720" cy="19800"/>
                         </a:xfrm>
                         <a:prstGeom prst="rect">
                           <a:avLst/>
@@ -169,6 +165,12 @@
                           <a:noFill/>
                         </a:ln>
                       </wps:spPr>
+                      <wps:style>
+                        <a:lnRef idx="0"/>
+                        <a:fillRef idx="0"/>
+                        <a:effectRef idx="0"/>
+                        <a:fontRef idx="minor"/>
+                      </wps:style>
                       <wps:bodyPr/>
                     </wps:wsp>
                   </a:graphicData>
@@ -181,10 +183,10 @@
           </mc:Choice>
           <mc:Fallback>
             <w:pict>
-              <v:rect id="shape_0" fillcolor="#a0a0a0" stroked="f" style="position:absolute;margin-left:0pt;margin-top:-1.55pt;width:539.95pt;height:1.45pt;mso-wrap-style:none;v-text-anchor:middle;mso-position-horizontal:center;mso-position-vertical:top">
+              <v:rect id="shape_0" ID="Shape1" path="m0,0l-2147483645,0l-2147483645,-2147483646l0,-2147483646xe" fillcolor="#a0a0a0" stroked="f" style="position:absolute;margin-left:0pt;margin-top:-1.6pt;width:540pt;height:1.5pt;mso-wrap-style:none;v-text-anchor:middle;mso-position-vertical:top">
                 <v:fill o:detectmouseclick="t" type="solid" color2="#5f5f5f"/>
                 <v:stroke color="#3465a4" joinstyle="round" endcap="flat"/>
-                <w10:wrap type="topAndBottom"/>
+                <w10:wrap type="square"/>
               </v:rect>
             </w:pict>
           </mc:Fallback>
@@ -193,7 +195,7 @@
     </w:p>
     <w:p>
       <w:pPr>
-        <w:pStyle w:val="Normal1"/>
+        <w:pStyle w:val="LOnormal"/>
         <w:numPr>
           <w:ilvl w:val="0"/>
           <w:numId w:val="3"/>
@@ -217,7 +219,7 @@
     </w:p>
     <w:p>
       <w:pPr>
-        <w:pStyle w:val="Normal1"/>
+        <w:pStyle w:val="LOnormal"/>
         <w:rPr>
           <w:rFonts w:ascii="Times New Roman" w:hAnsi="Times New Roman" w:eastAsia="Times New Roman" w:cs="Times New Roman"/>
           <w:sz w:val="24"/>
@@ -235,7 +237,7 @@
     </w:p>
     <w:p>
       <w:pPr>
-        <w:pStyle w:val="Normal1"/>
+        <w:pStyle w:val="LOnormal"/>
         <w:rPr>
           <w:rFonts w:ascii="Times New Roman" w:hAnsi="Times New Roman" w:eastAsia="Times New Roman" w:cs="Times New Roman"/>
           <w:sz w:val="24"/>
@@ -248,21 +250,17 @@
           <mc:Choice Requires="wps">
             <w:drawing>
               <wp:inline distT="0" distB="0" distL="0" distR="0">
-                <wp:extent cx="6858635" cy="19685"/>
+                <wp:extent cx="6859270" cy="20320"/>
                 <wp:effectExtent l="0" t="0" r="0" b="0"/>
-                <wp:docPr id="2" name=""/>
+                <wp:docPr id="2" name="Shape2"/>
                 <a:graphic xmlns:a="http://schemas.openxmlformats.org/drawingml/2006/main">
                   <a:graphicData uri="http://schemas.microsoft.com/office/word/2010/wordprocessingShape">
                     <wps:wsp>
                       <wps:cNvSpPr/>
-                      <wps:nvSpPr>
-                        <wps:cNvPr id="1" name=""/>
-                        <wps:cNvSpPr/>
-                      </wps:nvSpPr>
                       <wps:spPr>
                         <a:xfrm>
                           <a:off x="0" y="0"/>
-                          <a:ext cx="6858000" cy="19080"/>
+                          <a:ext cx="6858720" cy="19800"/>
                         </a:xfrm>
                         <a:prstGeom prst="rect">
                           <a:avLst/>
@@ -274,6 +272,12 @@
                           <a:noFill/>
                         </a:ln>
                       </wps:spPr>
+                      <wps:style>
+                        <a:lnRef idx="0"/>
+                        <a:fillRef idx="0"/>
+                        <a:effectRef idx="0"/>
+                        <a:fontRef idx="minor"/>
+                      </wps:style>
                       <wps:bodyPr/>
                     </wps:wsp>
                   </a:graphicData>
@@ -286,10 +290,10 @@
           </mc:Choice>
           <mc:Fallback>
             <w:pict>
-              <v:rect id="shape_0" fillcolor="#a0a0a0" stroked="f" style="position:absolute;margin-left:0pt;margin-top:-1.55pt;width:539.95pt;height:1.45pt;mso-wrap-style:none;v-text-anchor:middle;mso-position-horizontal:center;mso-position-vertical:top">
+              <v:rect id="shape_0" ID="Shape2" path="m0,0l-2147483645,0l-2147483645,-2147483646l0,-2147483646xe" fillcolor="#a0a0a0" stroked="f" style="position:absolute;margin-left:0pt;margin-top:-1.6pt;width:540pt;height:1.5pt;mso-wrap-style:none;v-text-anchor:middle;mso-position-vertical:top">
                 <v:fill o:detectmouseclick="t" type="solid" color2="#5f5f5f"/>
                 <v:stroke color="#3465a4" joinstyle="round" endcap="flat"/>
-                <w10:wrap type="topAndBottom"/>
+                <w10:wrap type="square"/>
               </v:rect>
             </w:pict>
           </mc:Fallback>
@@ -298,7 +302,7 @@
     </w:p>
     <w:p>
       <w:pPr>
-        <w:pStyle w:val="Normal1"/>
+        <w:pStyle w:val="LOnormal"/>
         <w:rPr>
           <w:rFonts w:ascii="Times New Roman" w:hAnsi="Times New Roman" w:eastAsia="Times New Roman" w:cs="Times New Roman"/>
           <w:sz w:val="24"/>
@@ -334,30 +338,12 @@
           <w:sz w:val="24"/>
           <w:szCs w:val="24"/>
         </w:rPr>
-        <w:t>3.4</w:t>
-      </w:r>
-      <w:r>
-        <w:rPr>
-          <w:rFonts w:eastAsia="Times New Roman" w:cs="Times New Roman" w:ascii="Times New Roman" w:hAnsi="Times New Roman"/>
-          <w:b/>
-          <w:sz w:val="24"/>
-          <w:szCs w:val="24"/>
-        </w:rPr>
-        <w:t>3</w:t>
-      </w:r>
-      <w:r>
-        <w:rPr>
-          <w:rFonts w:eastAsia="Times New Roman" w:cs="Times New Roman" w:ascii="Times New Roman" w:hAnsi="Times New Roman"/>
-          <w:b/>
-          <w:sz w:val="24"/>
-          <w:szCs w:val="24"/>
-        </w:rPr>
-        <w:t xml:space="preserve"> GPA</w:t>
-      </w:r>
-    </w:p>
-    <w:p>
-      <w:pPr>
-        <w:pStyle w:val="Normal1"/>
+        <w:t>3.43 GPA</w:t>
+      </w:r>
+    </w:p>
+    <w:p>
+      <w:pPr>
+        <w:pStyle w:val="LOnormal"/>
         <w:rPr>
           <w:rFonts w:ascii="Times New Roman" w:hAnsi="Times New Roman" w:eastAsia="Times New Roman" w:cs="Times New Roman"/>
           <w:sz w:val="24"/>
@@ -385,7 +371,7 @@
     </w:p>
     <w:p>
       <w:pPr>
-        <w:pStyle w:val="Normal1"/>
+        <w:pStyle w:val="LOnormal"/>
         <w:rPr>
           <w:rFonts w:ascii="Times New Roman" w:hAnsi="Times New Roman" w:eastAsia="Times New Roman" w:cs="Times New Roman"/>
           <w:sz w:val="24"/>
@@ -403,7 +389,7 @@
     </w:p>
     <w:p>
       <w:pPr>
-        <w:pStyle w:val="Normal1"/>
+        <w:pStyle w:val="LOnormal"/>
         <w:rPr>
           <w:rFonts w:ascii="Times New Roman" w:hAnsi="Times New Roman" w:eastAsia="Times New Roman" w:cs="Times New Roman"/>
           <w:sz w:val="24"/>
@@ -421,7 +407,7 @@
     </w:p>
     <w:p>
       <w:pPr>
-        <w:pStyle w:val="Normal1"/>
+        <w:pStyle w:val="LOnormal"/>
         <w:numPr>
           <w:ilvl w:val="0"/>
           <w:numId w:val="6"/>
@@ -445,7 +431,7 @@
     </w:p>
     <w:p>
       <w:pPr>
-        <w:pStyle w:val="Normal1"/>
+        <w:pStyle w:val="LOnormal"/>
         <w:rPr>
           <w:rFonts w:ascii="Times New Roman" w:hAnsi="Times New Roman" w:eastAsia="Times New Roman" w:cs="Times New Roman"/>
           <w:sz w:val="24"/>
@@ -463,7 +449,7 @@
     </w:p>
     <w:p>
       <w:pPr>
-        <w:pStyle w:val="Normal1"/>
+        <w:pStyle w:val="LOnormal"/>
         <w:rPr>
           <w:rFonts w:ascii="Times New Roman" w:hAnsi="Times New Roman" w:eastAsia="Times New Roman" w:cs="Times New Roman"/>
           <w:sz w:val="24"/>
@@ -476,21 +462,17 @@
           <mc:Choice Requires="wps">
             <w:drawing>
               <wp:inline distT="0" distB="0" distL="0" distR="0">
-                <wp:extent cx="6858635" cy="19685"/>
+                <wp:extent cx="6859270" cy="20320"/>
                 <wp:effectExtent l="0" t="0" r="0" b="0"/>
-                <wp:docPr id="3" name=""/>
+                <wp:docPr id="3" name="Shape3"/>
                 <a:graphic xmlns:a="http://schemas.openxmlformats.org/drawingml/2006/main">
                   <a:graphicData uri="http://schemas.microsoft.com/office/word/2010/wordprocessingShape">
                     <wps:wsp>
                       <wps:cNvSpPr/>
-                      <wps:nvSpPr>
-                        <wps:cNvPr id="2" name=""/>
-                        <wps:cNvSpPr/>
-                      </wps:nvSpPr>
                       <wps:spPr>
                         <a:xfrm>
                           <a:off x="0" y="0"/>
-                          <a:ext cx="6858000" cy="19080"/>
+                          <a:ext cx="6858720" cy="19800"/>
                         </a:xfrm>
                         <a:prstGeom prst="rect">
                           <a:avLst/>
@@ -502,6 +484,12 @@
                           <a:noFill/>
                         </a:ln>
                       </wps:spPr>
+                      <wps:style>
+                        <a:lnRef idx="0"/>
+                        <a:fillRef idx="0"/>
+                        <a:effectRef idx="0"/>
+                        <a:fontRef idx="minor"/>
+                      </wps:style>
                       <wps:bodyPr/>
                     </wps:wsp>
                   </a:graphicData>
@@ -514,10 +502,10 @@
           </mc:Choice>
           <mc:Fallback>
             <w:pict>
-              <v:rect id="shape_0" fillcolor="#a0a0a0" stroked="f" style="position:absolute;margin-left:0pt;margin-top:-1.55pt;width:539.95pt;height:1.45pt;mso-wrap-style:none;v-text-anchor:middle;mso-position-horizontal:center;mso-position-vertical:top">
+              <v:rect id="shape_0" ID="Shape3" path="m0,0l-2147483645,0l-2147483645,-2147483646l0,-2147483646xe" fillcolor="#a0a0a0" stroked="f" style="position:absolute;margin-left:0pt;margin-top:-1.6pt;width:540pt;height:1.5pt;mso-wrap-style:none;v-text-anchor:middle;mso-position-vertical:top">
                 <v:fill o:detectmouseclick="t" type="solid" color2="#5f5f5f"/>
                 <v:stroke color="#3465a4" joinstyle="round" endcap="flat"/>
-                <w10:wrap type="topAndBottom"/>
+                <w10:wrap type="square"/>
               </v:rect>
             </w:pict>
           </mc:Fallback>
@@ -526,7 +514,7 @@
     </w:p>
     <w:p>
       <w:pPr>
-        <w:pStyle w:val="Normal1"/>
+        <w:pStyle w:val="LOnormal"/>
         <w:rPr>
           <w:rFonts w:ascii="Times New Roman" w:hAnsi="Times New Roman" w:eastAsia="Times New Roman" w:cs="Times New Roman"/>
           <w:sz w:val="24"/>
@@ -545,7 +533,7 @@
     </w:p>
     <w:p>
       <w:pPr>
-        <w:pStyle w:val="Normal1"/>
+        <w:pStyle w:val="LOnormal"/>
         <w:numPr>
           <w:ilvl w:val="0"/>
           <w:numId w:val="8"/>
@@ -569,7 +557,7 @@
     </w:p>
     <w:p>
       <w:pPr>
-        <w:pStyle w:val="Normal1"/>
+        <w:pStyle w:val="LOnormal"/>
         <w:numPr>
           <w:ilvl w:val="0"/>
           <w:numId w:val="8"/>
@@ -593,7 +581,7 @@
     </w:p>
     <w:p>
       <w:pPr>
-        <w:pStyle w:val="Normal1"/>
+        <w:pStyle w:val="LOnormal"/>
         <w:numPr>
           <w:ilvl w:val="0"/>
           <w:numId w:val="8"/>
@@ -628,7 +616,7 @@
     </w:p>
     <w:p>
       <w:pPr>
-        <w:pStyle w:val="Normal1"/>
+        <w:pStyle w:val="LOnormal"/>
         <w:rPr>
           <w:rFonts w:ascii="Times New Roman" w:hAnsi="Times New Roman" w:eastAsia="Times New Roman" w:cs="Times New Roman"/>
           <w:sz w:val="24"/>
@@ -647,7 +635,7 @@
     </w:p>
     <w:p>
       <w:pPr>
-        <w:pStyle w:val="Normal1"/>
+        <w:pStyle w:val="LOnormal"/>
         <w:numPr>
           <w:ilvl w:val="0"/>
           <w:numId w:val="4"/>
@@ -671,7 +659,7 @@
     </w:p>
     <w:p>
       <w:pPr>
-        <w:pStyle w:val="Normal1"/>
+        <w:pStyle w:val="LOnormal"/>
         <w:numPr>
           <w:ilvl w:val="0"/>
           <w:numId w:val="4"/>
@@ -706,7 +694,7 @@
     </w:p>
     <w:p>
       <w:pPr>
-        <w:pStyle w:val="Normal1"/>
+        <w:pStyle w:val="LOnormal"/>
         <w:rPr>
           <w:rFonts w:ascii="Times New Roman" w:hAnsi="Times New Roman" w:eastAsia="Times New Roman" w:cs="Times New Roman"/>
           <w:sz w:val="24"/>
@@ -724,7 +712,7 @@
     </w:p>
     <w:p>
       <w:pPr>
-        <w:pStyle w:val="Normal1"/>
+        <w:pStyle w:val="LOnormal"/>
         <w:rPr>
           <w:rFonts w:ascii="Times New Roman" w:hAnsi="Times New Roman" w:eastAsia="Times New Roman" w:cs="Times New Roman"/>
           <w:sz w:val="24"/>
@@ -737,21 +725,17 @@
           <mc:Choice Requires="wps">
             <w:drawing>
               <wp:inline distT="0" distB="0" distL="0" distR="0">
-                <wp:extent cx="6858635" cy="19685"/>
+                <wp:extent cx="6859270" cy="20320"/>
                 <wp:effectExtent l="0" t="0" r="0" b="0"/>
-                <wp:docPr id="4" name=""/>
+                <wp:docPr id="4" name="Shape4"/>
                 <a:graphic xmlns:a="http://schemas.openxmlformats.org/drawingml/2006/main">
                   <a:graphicData uri="http://schemas.microsoft.com/office/word/2010/wordprocessingShape">
                     <wps:wsp>
                       <wps:cNvSpPr/>
-                      <wps:nvSpPr>
-                        <wps:cNvPr id="3" name=""/>
-                        <wps:cNvSpPr/>
-                      </wps:nvSpPr>
                       <wps:spPr>
                         <a:xfrm>
                           <a:off x="0" y="0"/>
-                          <a:ext cx="6858000" cy="19080"/>
+                          <a:ext cx="6858720" cy="19800"/>
                         </a:xfrm>
                         <a:prstGeom prst="rect">
                           <a:avLst/>
@@ -763,6 +747,12 @@
                           <a:noFill/>
                         </a:ln>
                       </wps:spPr>
+                      <wps:style>
+                        <a:lnRef idx="0"/>
+                        <a:fillRef idx="0"/>
+                        <a:effectRef idx="0"/>
+                        <a:fontRef idx="minor"/>
+                      </wps:style>
                       <wps:bodyPr/>
                     </wps:wsp>
                   </a:graphicData>
@@ -775,10 +765,10 @@
           </mc:Choice>
           <mc:Fallback>
             <w:pict>
-              <v:rect id="shape_0" fillcolor="#a0a0a0" stroked="f" style="position:absolute;margin-left:0pt;margin-top:-1.55pt;width:539.95pt;height:1.45pt;mso-wrap-style:none;v-text-anchor:middle;mso-position-horizontal:center;mso-position-vertical:top">
+              <v:rect id="shape_0" ID="Shape4" path="m0,0l-2147483645,0l-2147483645,-2147483646l0,-2147483646xe" fillcolor="#a0a0a0" stroked="f" style="position:absolute;margin-left:0pt;margin-top:-1.6pt;width:540pt;height:1.5pt;mso-wrap-style:none;v-text-anchor:middle;mso-position-vertical:top">
                 <v:fill o:detectmouseclick="t" type="solid" color2="#5f5f5f"/>
                 <v:stroke color="#3465a4" joinstyle="round" endcap="flat"/>
-                <w10:wrap type="topAndBottom"/>
+                <w10:wrap type="square"/>
               </v:rect>
             </w:pict>
           </mc:Fallback>
@@ -787,7 +777,7 @@
     </w:p>
     <w:p>
       <w:pPr>
-        <w:pStyle w:val="Normal1"/>
+        <w:pStyle w:val="LOnormal"/>
         <w:rPr>
           <w:rFonts w:ascii="Times New Roman" w:hAnsi="Times New Roman" w:eastAsia="Times New Roman" w:cs="Times New Roman"/>
           <w:sz w:val="24"/>
@@ -815,7 +805,7 @@
     </w:p>
     <w:p>
       <w:pPr>
-        <w:pStyle w:val="Normal1"/>
+        <w:pStyle w:val="LOnormal"/>
         <w:rPr>
           <w:rFonts w:ascii="Times New Roman" w:hAnsi="Times New Roman" w:eastAsia="Times New Roman" w:cs="Times New Roman"/>
           <w:b/>
@@ -836,7 +826,7 @@
     </w:p>
     <w:p>
       <w:pPr>
-        <w:pStyle w:val="Normal1"/>
+        <w:pStyle w:val="LOnormal"/>
         <w:numPr>
           <w:ilvl w:val="0"/>
           <w:numId w:val="2"/>
@@ -860,7 +850,7 @@
     </w:p>
     <w:p>
       <w:pPr>
-        <w:pStyle w:val="Normal1"/>
+        <w:pStyle w:val="LOnormal"/>
         <w:numPr>
           <w:ilvl w:val="0"/>
           <w:numId w:val="2"/>
@@ -884,7 +874,7 @@
     </w:p>
     <w:p>
       <w:pPr>
-        <w:pStyle w:val="Normal1"/>
+        <w:pStyle w:val="LOnormal"/>
         <w:rPr>
           <w:rFonts w:ascii="Times New Roman" w:hAnsi="Times New Roman" w:eastAsia="Times New Roman" w:cs="Times New Roman"/>
           <w:sz w:val="24"/>
@@ -912,7 +902,7 @@
     </w:p>
     <w:p>
       <w:pPr>
-        <w:pStyle w:val="Normal1"/>
+        <w:pStyle w:val="LOnormal"/>
         <w:rPr>
           <w:rFonts w:ascii="Times New Roman" w:hAnsi="Times New Roman" w:eastAsia="Times New Roman" w:cs="Times New Roman"/>
           <w:b/>
@@ -933,7 +923,7 @@
     </w:p>
     <w:p>
       <w:pPr>
-        <w:pStyle w:val="Normal1"/>
+        <w:pStyle w:val="LOnormal"/>
         <w:numPr>
           <w:ilvl w:val="0"/>
           <w:numId w:val="1"/>
@@ -957,7 +947,7 @@
     </w:p>
     <w:p>
       <w:pPr>
-        <w:pStyle w:val="Normal1"/>
+        <w:pStyle w:val="LOnormal"/>
         <w:numPr>
           <w:ilvl w:val="0"/>
           <w:numId w:val="1"/>
@@ -981,7 +971,7 @@
     </w:p>
     <w:p>
       <w:pPr>
-        <w:pStyle w:val="Normal1"/>
+        <w:pStyle w:val="LOnormal"/>
         <w:rPr>
           <w:rFonts w:ascii="Times New Roman" w:hAnsi="Times New Roman" w:eastAsia="Times New Roman" w:cs="Times New Roman"/>
           <w:sz w:val="24"/>
@@ -1008,7 +998,7 @@
     </w:p>
     <w:p>
       <w:pPr>
-        <w:pStyle w:val="Normal1"/>
+        <w:pStyle w:val="LOnormal"/>
         <w:rPr>
           <w:rFonts w:ascii="Times New Roman" w:hAnsi="Times New Roman" w:eastAsia="Times New Roman" w:cs="Times New Roman"/>
           <w:b/>
@@ -1029,7 +1019,7 @@
     </w:p>
     <w:p>
       <w:pPr>
-        <w:pStyle w:val="Normal1"/>
+        <w:pStyle w:val="LOnormal"/>
         <w:numPr>
           <w:ilvl w:val="0"/>
           <w:numId w:val="5"/>
@@ -1053,7 +1043,7 @@
     </w:p>
     <w:p>
       <w:pPr>
-        <w:pStyle w:val="Normal1"/>
+        <w:pStyle w:val="LOnormal"/>
         <w:rPr>
           <w:rFonts w:ascii="Times New Roman" w:hAnsi="Times New Roman" w:eastAsia="Times New Roman" w:cs="Times New Roman"/>
           <w:sz w:val="28"/>
@@ -1071,7 +1061,7 @@
     </w:p>
     <w:p>
       <w:pPr>
-        <w:pStyle w:val="Normal1"/>
+        <w:pStyle w:val="LOnormal"/>
         <w:rPr>
           <w:rFonts w:ascii="Times New Roman" w:hAnsi="Times New Roman" w:eastAsia="Times New Roman" w:cs="Times New Roman"/>
           <w:sz w:val="28"/>
@@ -1084,21 +1074,17 @@
           <mc:Choice Requires="wps">
             <w:drawing>
               <wp:inline distT="0" distB="0" distL="0" distR="0">
-                <wp:extent cx="6858635" cy="19685"/>
+                <wp:extent cx="6859270" cy="20320"/>
                 <wp:effectExtent l="0" t="0" r="0" b="0"/>
-                <wp:docPr id="5" name=""/>
+                <wp:docPr id="5" name="Shape5"/>
                 <a:graphic xmlns:a="http://schemas.openxmlformats.org/drawingml/2006/main">
                   <a:graphicData uri="http://schemas.microsoft.com/office/word/2010/wordprocessingShape">
                     <wps:wsp>
                       <wps:cNvSpPr/>
-                      <wps:nvSpPr>
-                        <wps:cNvPr id="4" name=""/>
-                        <wps:cNvSpPr/>
-                      </wps:nvSpPr>
                       <wps:spPr>
                         <a:xfrm>
                           <a:off x="0" y="0"/>
-                          <a:ext cx="6858000" cy="19080"/>
+                          <a:ext cx="6858720" cy="19800"/>
                         </a:xfrm>
                         <a:prstGeom prst="rect">
                           <a:avLst/>
@@ -1110,6 +1096,12 @@
                           <a:noFill/>
                         </a:ln>
                       </wps:spPr>
+                      <wps:style>
+                        <a:lnRef idx="0"/>
+                        <a:fillRef idx="0"/>
+                        <a:effectRef idx="0"/>
+                        <a:fontRef idx="minor"/>
+                      </wps:style>
                       <wps:bodyPr/>
                     </wps:wsp>
                   </a:graphicData>
@@ -1122,10 +1114,10 @@
           </mc:Choice>
           <mc:Fallback>
             <w:pict>
-              <v:rect id="shape_0" fillcolor="#a0a0a0" stroked="f" style="position:absolute;margin-left:0pt;margin-top:-1.55pt;width:539.95pt;height:1.45pt;mso-wrap-style:none;v-text-anchor:middle;mso-position-horizontal:center;mso-position-vertical:top">
+              <v:rect id="shape_0" ID="Shape5" path="m0,0l-2147483645,0l-2147483645,-2147483646l0,-2147483646xe" fillcolor="#a0a0a0" stroked="f" style="position:absolute;margin-left:0pt;margin-top:-1.6pt;width:540pt;height:1.5pt;mso-wrap-style:none;v-text-anchor:middle;mso-position-vertical:top">
                 <v:fill o:detectmouseclick="t" type="solid" color2="#5f5f5f"/>
                 <v:stroke color="#3465a4" joinstyle="round" endcap="flat"/>
-                <w10:wrap type="topAndBottom"/>
+                <w10:wrap type="square"/>
               </v:rect>
             </w:pict>
           </mc:Fallback>
@@ -1134,7 +1126,7 @@
     </w:p>
     <w:p>
       <w:pPr>
-        <w:pStyle w:val="Normal1"/>
+        <w:pStyle w:val="LOnormal"/>
         <w:numPr>
           <w:ilvl w:val="0"/>
           <w:numId w:val="7"/>
@@ -1158,7 +1150,7 @@
     </w:p>
     <w:p>
       <w:pPr>
-        <w:pStyle w:val="Normal1"/>
+        <w:pStyle w:val="LOnormal"/>
         <w:numPr>
           <w:ilvl w:val="0"/>
           <w:numId w:val="7"/>
@@ -1179,10 +1171,28 @@
         </w:rPr>
         <w:t>Programming Languages: Java, C++, C, Verilog</w:t>
       </w:r>
-    </w:p>
-    <w:p>
-      <w:pPr>
-        <w:pStyle w:val="Normal1"/>
+      <w:r>
+        <w:rPr>
+          <w:rFonts w:eastAsia="Times New Roman" w:cs="Times New Roman" w:ascii="Times New Roman" w:hAnsi="Times New Roman"/>
+          <w:sz w:val="24"/>
+          <w:szCs w:val="24"/>
+          <w:u w:val="none"/>
+        </w:rPr>
+        <w:t xml:space="preserve">, </w:t>
+      </w:r>
+      <w:r>
+        <w:rPr>
+          <w:rFonts w:eastAsia="Times New Roman" w:cs="Times New Roman" w:ascii="Times New Roman" w:hAnsi="Times New Roman"/>
+          <w:sz w:val="24"/>
+          <w:szCs w:val="24"/>
+          <w:u w:val="none"/>
+        </w:rPr>
+        <w:t>SQL</w:t>
+      </w:r>
+    </w:p>
+    <w:p>
+      <w:pPr>
+        <w:pStyle w:val="LOnormal"/>
         <w:numPr>
           <w:ilvl w:val="0"/>
           <w:numId w:val="7"/>
@@ -2558,6 +2568,7 @@
     <w:qFormat/>
     <w:pPr>
       <w:widowControl/>
+      <w:suppressAutoHyphens w:val="true"/>
       <w:bidi w:val="0"/>
       <w:spacing w:lineRule="auto" w:line="276" w:before="0" w:after="0"/>
       <w:jc w:val="left"/>
@@ -2573,8 +2584,8 @@
   </w:style>
   <w:style w:type="paragraph" w:styleId="Heading1">
     <w:name w:val="Heading 1"/>
-    <w:basedOn w:val="Normal1"/>
-    <w:next w:val="Normal1"/>
+    <w:basedOn w:val="LOnormal"/>
+    <w:next w:val="LOnormal"/>
     <w:qFormat/>
     <w:pPr>
       <w:keepNext w:val="true"/>
@@ -2589,8 +2600,8 @@
   </w:style>
   <w:style w:type="paragraph" w:styleId="Heading2">
     <w:name w:val="Heading 2"/>
-    <w:basedOn w:val="Normal1"/>
-    <w:next w:val="Normal1"/>
+    <w:basedOn w:val="LOnormal"/>
+    <w:next w:val="LOnormal"/>
     <w:qFormat/>
     <w:pPr>
       <w:keepNext w:val="true"/>
@@ -2606,8 +2617,8 @@
   </w:style>
   <w:style w:type="paragraph" w:styleId="Heading3">
     <w:name w:val="Heading 3"/>
-    <w:basedOn w:val="Normal1"/>
-    <w:next w:val="Normal1"/>
+    <w:basedOn w:val="LOnormal"/>
+    <w:next w:val="LOnormal"/>
     <w:qFormat/>
     <w:pPr>
       <w:keepNext w:val="true"/>
@@ -2624,8 +2635,8 @@
   </w:style>
   <w:style w:type="paragraph" w:styleId="Heading4">
     <w:name w:val="Heading 4"/>
-    <w:basedOn w:val="Normal1"/>
-    <w:next w:val="Normal1"/>
+    <w:basedOn w:val="LOnormal"/>
+    <w:next w:val="LOnormal"/>
     <w:qFormat/>
     <w:pPr>
       <w:keepNext w:val="true"/>
@@ -2641,8 +2652,8 @@
   </w:style>
   <w:style w:type="paragraph" w:styleId="Heading5">
     <w:name w:val="Heading 5"/>
-    <w:basedOn w:val="Normal1"/>
-    <w:next w:val="Normal1"/>
+    <w:basedOn w:val="LOnormal"/>
+    <w:next w:val="LOnormal"/>
     <w:qFormat/>
     <w:pPr>
       <w:keepNext w:val="true"/>
@@ -2658,8 +2669,8 @@
   </w:style>
   <w:style w:type="paragraph" w:styleId="Heading6">
     <w:name w:val="Heading 6"/>
-    <w:basedOn w:val="Normal1"/>
-    <w:next w:val="Normal1"/>
+    <w:basedOn w:val="LOnormal"/>
+    <w:next w:val="LOnormal"/>
     <w:qFormat/>
     <w:pPr>
       <w:keepNext w:val="true"/>
@@ -2740,11 +2751,12 @@
       <w:rFonts w:ascii="Times New Roman" w:hAnsi="Times New Roman" w:cs="Arial"/>
     </w:rPr>
   </w:style>
-  <w:style w:type="paragraph" w:styleId="Normal1" w:default="1">
+  <w:style w:type="paragraph" w:styleId="LOnormal" w:default="1">
     <w:name w:val="LO-normal"/>
     <w:qFormat/>
     <w:pPr>
       <w:widowControl/>
+      <w:suppressAutoHyphens w:val="true"/>
       <w:bidi w:val="0"/>
       <w:spacing w:lineRule="auto" w:line="276" w:before="0" w:after="0"/>
       <w:jc w:val="left"/>
@@ -2760,8 +2772,8 @@
   </w:style>
   <w:style w:type="paragraph" w:styleId="Title">
     <w:name w:val="Title"/>
-    <w:basedOn w:val="Normal1"/>
-    <w:next w:val="Normal1"/>
+    <w:basedOn w:val="LOnormal"/>
+    <w:next w:val="LOnormal"/>
     <w:qFormat/>
     <w:pPr>
       <w:keepNext w:val="true"/>
@@ -2776,8 +2788,8 @@
   </w:style>
   <w:style w:type="paragraph" w:styleId="Subtitle">
     <w:name w:val="Subtitle"/>
-    <w:basedOn w:val="Normal1"/>
-    <w:next w:val="Normal1"/>
+    <w:basedOn w:val="LOnormal"/>
+    <w:next w:val="LOnormal"/>
     <w:qFormat/>
     <w:pPr>
       <w:keepNext w:val="true"/>

</xml_diff>